<commit_message>
Poprawne działanie do 16 rund szyfrowania (generowanie kluczy, permutacja początkowa i podział na dwie części po 32 bity)
</commit_message>
<xml_diff>
--- a/doc/Raport_Dominik_Sucharski_3DES.docx
+++ b/doc/Raport_Dominik_Sucharski_3DES.docx
@@ -9,6 +9,13 @@
   <manifest:file-entry manifest:full-path="settings.xml" manifest:media-type="text/xml"/>
   <manifest:file-entry manifest:full-path="content.xml" manifest:media-type="text/xml"/>
   <manifest:file-entry manifest:full-path="Thumbnails/thumbnail.png" manifest:media-type="image/png"/>
+  <manifest:file-entry manifest:full-path="Pictures/10000201000001BA000002864892D26442827B9E.png" manifest:media-type="image/png"/>
+  <manifest:file-entry manifest:full-path="Pictures/1000020100000297000001704C8F976670E53A02.png" manifest:media-type="image/png"/>
+  <manifest:file-entry manifest:full-path="Pictures/10000201000001C2000001061780FED0247E7ABE.png" manifest:media-type="image/png"/>
+  <manifest:file-entry manifest:full-path="Pictures/1000020100000334000002665F4E47D21C031AC6.png" manifest:media-type="image/png"/>
+  <manifest:file-entry manifest:full-path="Pictures/1000020100000221000001040E3F93A56FFB71EB.png" manifest:media-type="image/png"/>
+  <manifest:file-entry manifest:full-path="Pictures/10000201000001CE0000010D4906C16B04560421.png" manifest:media-type="image/png"/>
+  <manifest:file-entry manifest:full-path="Pictures/10000201000002490000015EF673B54F04FB300C.png" manifest:media-type="image/png"/>
   <manifest:file-entry manifest:full-path="layout-cache" manifest:media-type="application/binary"/>
 </manifest:manifest>
 </file>
@@ -26,96 +33,138 @@
     <style:font-face style:name="SimSun" svg:font-family="SimSun" style:font-family-generic="system" style:font-pitch="variable"/>
   </office:font-face-decls>
   <office:automatic-styles>
-    <style:style style:name="P1" style:family="paragraph" style:parent-style-name="Contents_20_1">
+    <style:style style:name="P1" style:family="paragraph" style:parent-style-name="Standard">
+      <style:paragraph-properties fo:text-align="center" style:justify-single-word="false"/>
+      <style:text-properties style:font-name="Arial" fo:font-size="15pt" officeooo:rsid="0058174f" officeooo:paragraph-rsid="0000956c" style:font-size-asian="15pt" style:font-size-complex="15pt"/>
+    </style:style>
+    <style:style style:name="P2" style:family="paragraph" style:parent-style-name="Standard">
+      <style:paragraph-properties fo:text-align="center" style:justify-single-word="false"/>
+      <style:text-properties style:font-name="Arial" fo:font-size="15pt" fo:font-weight="normal" officeooo:paragraph-rsid="0000956c" style:font-size-asian="15pt" style:font-weight-asian="normal" style:font-size-complex="15pt" style:font-weight-complex="normal"/>
+    </style:style>
+    <style:style style:name="P3" style:family="paragraph" style:parent-style-name="Standard">
+      <style:paragraph-properties fo:text-align="center" style:justify-single-word="false"/>
+      <style:text-properties style:font-name="Arial" fo:font-size="16pt" officeooo:paragraph-rsid="0000956c" style:font-size-asian="16pt" style:font-size-complex="16pt"/>
+    </style:style>
+    <style:style style:name="P4" style:family="paragraph" style:parent-style-name="Standard">
+      <style:paragraph-properties fo:text-align="center" style:justify-single-word="false"/>
+      <style:text-properties style:font-name="Arial" fo:font-size="13pt" officeooo:rsid="0213e6c1" officeooo:paragraph-rsid="0000956c" style:font-size-asian="13pt" style:font-size-complex="13pt"/>
+    </style:style>
+    <style:style style:name="P5" style:family="paragraph" style:parent-style-name="Standard">
+      <style:paragraph-properties fo:text-align="center" style:justify-single-word="false"/>
+      <style:text-properties style:font-name="Arial" officeooo:paragraph-rsid="0000956c"/>
+    </style:style>
+    <style:style style:name="P6" style:family="paragraph" style:parent-style-name="Standard">
+      <style:paragraph-properties fo:text-align="center" style:justify-single-word="false"/>
+      <style:text-properties style:font-name="Arial" fo:font-size="14pt" officeooo:rsid="02027811" officeooo:paragraph-rsid="0000956c" style:font-size-asian="14pt" style:font-size-complex="14pt"/>
+    </style:style>
+    <style:style style:name="P7" style:family="paragraph" style:parent-style-name="Standard">
+      <style:paragraph-properties fo:text-align="end" style:justify-single-word="false"/>
+      <style:text-properties style:font-name="Arial" officeooo:paragraph-rsid="0000956c"/>
+    </style:style>
+    <style:style style:name="P8" style:family="paragraph" style:parent-style-name="Standard">
+      <style:paragraph-properties fo:text-align="center" style:justify-single-word="false"/>
+      <style:text-properties style:font-name="Arial" officeooo:rsid="0058174f" officeooo:paragraph-rsid="0000956c"/>
+    </style:style>
+    <style:style style:name="P9" style:family="paragraph" style:parent-style-name="Standard">
+      <style:text-properties style:font-name="Arial" officeooo:paragraph-rsid="0000956c"/>
+    </style:style>
+    <style:style style:name="P10" style:family="paragraph" style:parent-style-name="Standard">
+      <style:paragraph-properties fo:text-align="center" style:justify-single-word="false"/>
+      <style:text-properties style:font-name="Arial" officeooo:rsid="0000956c" officeooo:paragraph-rsid="0000956c"/>
+    </style:style>
+    <style:style style:name="P11" style:family="paragraph" style:parent-style-name="Standard">
+      <style:paragraph-properties fo:text-align="center" style:justify-single-word="false"/>
+      <style:text-properties officeooo:paragraph-rsid="0000956c"/>
+    </style:style>
+    <style:style style:name="P12" style:family="paragraph" style:parent-style-name="Standard">
+      <style:text-properties officeooo:paragraph-rsid="0000956c"/>
+    </style:style>
+    <style:style style:name="P13" style:family="paragraph" style:parent-style-name="Text_20_body">
+      <style:text-properties style:font-name="Arial" officeooo:rsid="00048fde" officeooo:paragraph-rsid="00048fde"/>
+    </style:style>
+    <style:style style:name="P14" style:family="paragraph" style:parent-style-name="Text_20_body">
+      <style:text-properties style:font-name="Arial" officeooo:paragraph-rsid="00057085"/>
+    </style:style>
+    <style:style style:name="P15" style:family="paragraph" style:parent-style-name="Text_20_body">
+      <style:text-properties style:font-name="Arial" officeooo:rsid="00148ef9" officeooo:paragraph-rsid="00148ef9"/>
+    </style:style>
+    <style:style style:name="P16" style:family="paragraph" style:parent-style-name="Title">
+      <style:paragraph-properties fo:text-align="center" style:justify-single-word="false"/>
+      <style:text-properties style:font-name="Arial" fo:font-size="18pt" officeooo:rsid="0000956c" officeooo:paragraph-rsid="0000956c" style:font-size-asian="18pt" style:font-size-complex="18pt"/>
+    </style:style>
+    <style:style style:name="P17" style:family="paragraph" style:parent-style-name="Contents_20_1">
       <style:paragraph-properties>
         <style:tab-stops>
           <style:tab-stop style:position="17.59cm" style:type="right" style:leader-style="dotted" style:leader-text="."/>
         </style:tab-stops>
       </style:paragraph-properties>
     </style:style>
-    <style:style style:name="P2" style:family="paragraph" style:parent-style-name="Contents_20_2">
+    <style:style style:name="P18" style:family="paragraph" style:parent-style-name="Contents_20_2">
       <style:paragraph-properties>
         <style:tab-stops>
           <style:tab-stop style:position="17.09cm" style:type="right" style:leader-style="dotted" style:leader-text="."/>
         </style:tab-stops>
       </style:paragraph-properties>
     </style:style>
-    <style:style style:name="P3" style:family="paragraph" style:parent-style-name="Heading_20_1">
-      <style:text-properties style:font-name="Arial" officeooo:paragraph-rsid="00032ac6"/>
-    </style:style>
-    <style:style style:name="P4" style:family="paragraph" style:parent-style-name="Heading_20_1">
+    <style:style style:name="P19" style:family="paragraph" style:parent-style-name="Heading_20_1">
+      <style:text-properties style:font-name="Arial" officeooo:rsid="00032ac6" officeooo:paragraph-rsid="00032ac6"/>
+    </style:style>
+    <style:style style:name="P20" style:family="paragraph" style:parent-style-name="Heading_20_1">
       <style:text-properties style:font-name="Arial" officeooo:rsid="00057085" officeooo:paragraph-rsid="00057085"/>
     </style:style>
-    <style:style style:name="P5" style:family="paragraph" style:parent-style-name="Heading_20_1">
+    <style:style style:name="P21" style:family="paragraph" style:parent-style-name="Heading_20_1">
+      <style:text-properties officeooo:paragraph-rsid="00048fde"/>
+    </style:style>
+    <style:style style:name="P22" style:family="paragraph" style:parent-style-name="Heading_20_1">
+      <style:text-properties officeooo:rsid="0015f720" officeooo:paragraph-rsid="0015f720"/>
+    </style:style>
+    <style:style style:name="P23" style:family="paragraph" style:parent-style-name="Heading_20_2">
+      <style:text-properties style:font-name="Arial" officeooo:rsid="00048fde" officeooo:paragraph-rsid="00048fde"/>
+    </style:style>
+    <style:style style:name="P24" style:family="paragraph" style:parent-style-name="Heading_20_2">
+      <style:text-properties style:font-name="Arial" officeooo:rsid="001ad718" officeooo:paragraph-rsid="001ad718"/>
+    </style:style>
+    <style:style style:name="P25" style:family="paragraph" style:parent-style-name="Heading_20_2">
+      <style:text-properties officeooo:rsid="00218236" officeooo:paragraph-rsid="00218236"/>
+    </style:style>
+    <style:style style:name="P26" style:family="paragraph" style:parent-style-name="Heading_20_2">
+      <style:text-properties officeooo:paragraph-rsid="00048fde"/>
+    </style:style>
+    <style:style style:name="P27" style:family="paragraph" style:parent-style-name="Text_20_body">
       <style:text-properties style:font-name="Arial" officeooo:paragraph-rsid="00048fde"/>
     </style:style>
-    <style:style style:name="P6" style:family="paragraph" style:parent-style-name="Heading_20_2">
-      <style:text-properties style:font-name="Arial" officeooo:paragraph-rsid="00048fde"/>
-    </style:style>
-    <style:style style:name="P7" style:family="paragraph" style:parent-style-name="Heading_20_2">
+    <style:style style:name="P28" style:family="paragraph" style:parent-style-name="Text_20_body">
+      <style:text-properties style:font-name="Arial" officeooo:rsid="001c69b8" officeooo:paragraph-rsid="001c69b8"/>
+    </style:style>
+    <style:style style:name="P29" style:family="paragraph" style:parent-style-name="Text_20_body">
+      <style:text-properties style:font-name="Arial" officeooo:rsid="001f4128" officeooo:paragraph-rsid="001f4128"/>
+    </style:style>
+    <style:style style:name="P30" style:family="paragraph" style:parent-style-name="Text_20_body">
       <style:text-properties style:font-name="Arial" officeooo:rsid="00048fde" officeooo:paragraph-rsid="00048fde"/>
     </style:style>
-    <style:style style:name="P8" style:family="paragraph" style:parent-style-name="Standard">
-      <style:paragraph-properties fo:text-align="center" style:justify-single-word="false"/>
-      <style:text-properties style:font-name="Arial" fo:font-size="15pt" officeooo:rsid="0058174f" officeooo:paragraph-rsid="0000956c" style:font-size-asian="15pt" style:font-size-complex="15pt"/>
-    </style:style>
-    <style:style style:name="P9" style:family="paragraph" style:parent-style-name="Standard">
-      <style:paragraph-properties fo:text-align="center" style:justify-single-word="false"/>
-      <style:text-properties style:font-name="Arial" fo:font-size="15pt" fo:font-weight="normal" officeooo:paragraph-rsid="0000956c" style:font-size-asian="15pt" style:font-weight-asian="normal" style:font-size-complex="15pt" style:font-weight-complex="normal"/>
-    </style:style>
-    <style:style style:name="P10" style:family="paragraph" style:parent-style-name="Standard">
-      <style:paragraph-properties fo:text-align="center" style:justify-single-word="false"/>
-      <style:text-properties style:font-name="Arial" fo:font-size="16pt" officeooo:paragraph-rsid="0000956c" style:font-size-asian="16pt" style:font-size-complex="16pt"/>
-    </style:style>
-    <style:style style:name="P11" style:family="paragraph" style:parent-style-name="Standard">
-      <style:paragraph-properties fo:text-align="center" style:justify-single-word="false"/>
-      <style:text-properties style:font-name="Arial" fo:font-size="13pt" officeooo:rsid="0213e6c1" officeooo:paragraph-rsid="0000956c" style:font-size-asian="13pt" style:font-size-complex="13pt"/>
-    </style:style>
-    <style:style style:name="P12" style:family="paragraph" style:parent-style-name="Standard">
-      <style:paragraph-properties fo:text-align="center" style:justify-single-word="false"/>
-      <style:text-properties style:font-name="Arial" officeooo:paragraph-rsid="0000956c"/>
-    </style:style>
-    <style:style style:name="P13" style:family="paragraph" style:parent-style-name="Standard">
-      <style:paragraph-properties fo:text-align="center" style:justify-single-word="false"/>
-      <style:text-properties style:font-name="Arial" fo:font-size="14pt" officeooo:rsid="02027811" officeooo:paragraph-rsid="0000956c" style:font-size-asian="14pt" style:font-size-complex="14pt"/>
-    </style:style>
-    <style:style style:name="P14" style:family="paragraph" style:parent-style-name="Standard">
-      <style:paragraph-properties fo:text-align="end" style:justify-single-word="false"/>
-      <style:text-properties style:font-name="Arial" officeooo:paragraph-rsid="0000956c"/>
-    </style:style>
-    <style:style style:name="P15" style:family="paragraph" style:parent-style-name="Standard">
-      <style:paragraph-properties fo:text-align="center" style:justify-single-word="false"/>
-      <style:text-properties style:font-name="Arial" officeooo:rsid="0058174f" officeooo:paragraph-rsid="0000956c"/>
-    </style:style>
-    <style:style style:name="P16" style:family="paragraph" style:parent-style-name="Standard">
-      <style:text-properties style:font-name="Arial" officeooo:paragraph-rsid="0000956c"/>
-    </style:style>
-    <style:style style:name="P17" style:family="paragraph" style:parent-style-name="Standard">
-      <style:paragraph-properties fo:text-align="center" style:justify-single-word="false"/>
-      <style:text-properties style:font-name="Arial" officeooo:rsid="0000956c" officeooo:paragraph-rsid="0000956c"/>
-    </style:style>
-    <style:style style:name="P18" style:family="paragraph" style:parent-style-name="Standard">
-      <style:paragraph-properties fo:text-align="center" style:justify-single-word="false"/>
-      <style:text-properties officeooo:paragraph-rsid="0000956c"/>
-    </style:style>
-    <style:style style:name="P19" style:family="paragraph" style:parent-style-name="Standard">
-      <style:text-properties officeooo:paragraph-rsid="0000956c"/>
-    </style:style>
-    <style:style style:name="P20" style:family="paragraph" style:parent-style-name="Text_20_body">
-      <style:text-properties style:font-name="Arial" officeooo:rsid="00048fde" officeooo:paragraph-rsid="00048fde"/>
-    </style:style>
-    <style:style style:name="P21" style:family="paragraph" style:parent-style-name="Text_20_body">
-      <style:text-properties style:font-name="Arial" fo:font-weight="bold" officeooo:paragraph-rsid="001186f5" style:font-weight-asian="bold" style:font-weight-complex="bold"/>
-    </style:style>
-    <style:style style:name="P22" style:family="paragraph" style:parent-style-name="Text_20_body">
-      <style:text-properties style:font-name="Arial" officeooo:paragraph-rsid="00048fde"/>
-    </style:style>
-    <style:style style:name="P23" style:family="paragraph" style:parent-style-name="Text_20_body">
-      <style:text-properties style:font-name="Arial" officeooo:paragraph-rsid="00057085"/>
-    </style:style>
-    <style:style style:name="P24" style:family="paragraph" style:parent-style-name="Title">
-      <style:paragraph-properties fo:text-align="center" style:justify-single-word="false"/>
-      <style:text-properties style:font-name="Arial" fo:font-size="18pt" officeooo:rsid="0000956c" officeooo:paragraph-rsid="0000956c" style:font-size-asian="18pt" style:font-size-complex="18pt"/>
+    <style:style style:name="P31" style:family="paragraph" style:parent-style-name="Text_20_body">
+      <style:text-properties style:font-name="Arial" officeooo:rsid="00048fde" officeooo:paragraph-rsid="002a7dfe"/>
+    </style:style>
+    <style:style style:name="P32" style:family="paragraph" style:parent-style-name="Text_20_body">
+      <style:text-properties style:font-name="Arial" officeooo:rsid="003089a8" officeooo:paragraph-rsid="003089a8"/>
+    </style:style>
+    <style:style style:name="P33" style:family="paragraph" style:parent-style-name="Text_20_body">
+      <style:text-properties style:font-name="Arial" officeooo:paragraph-rsid="003089a8"/>
+    </style:style>
+    <style:style style:name="P34" style:family="paragraph" style:parent-style-name="Text_20_body">
+      <style:text-properties style:font-name="Arial" officeooo:rsid="0031185a" officeooo:paragraph-rsid="0031185a"/>
+    </style:style>
+    <style:style style:name="P35" style:family="paragraph" style:parent-style-name="Text_20_body">
+      <style:text-properties officeooo:paragraph-rsid="00048fde"/>
+    </style:style>
+    <style:style style:name="P36" style:family="paragraph" style:parent-style-name="Text_20_body">
+      <style:text-properties officeooo:paragraph-rsid="0015f720"/>
+    </style:style>
+    <style:style style:name="P37" style:family="paragraph" style:parent-style-name="Text_20_body">
+      <style:text-properties officeooo:paragraph-rsid="001ad718"/>
+    </style:style>
+    <style:style style:name="P38" style:family="paragraph" style:parent-style-name="Text_20_body">
+      <style:text-properties officeooo:rsid="00263d83" officeooo:paragraph-rsid="002755da"/>
     </style:style>
     <style:style style:name="T1" style:family="text">
       <style:text-properties style:font-name="Arial" fo:font-size="15pt" officeooo:rsid="0058174f" style:font-size-asian="15pt" style:font-size-complex="15pt"/>
@@ -124,52 +173,141 @@
       <style:text-properties style:font-name="Arial" fo:font-size="15pt" officeooo:rsid="0212d8af" style:font-size-asian="15pt" style:font-size-complex="15pt"/>
     </style:style>
     <style:style style:name="T3" style:family="text">
+      <style:text-properties style:font-name="Arial" officeooo:rsid="00057085"/>
+    </style:style>
+    <style:style style:name="T4" style:family="text">
+      <style:text-properties style:font-name="Arial" officeooo:rsid="00048fde"/>
+    </style:style>
+    <style:style style:name="T5" style:family="text">
+      <style:text-properties style:font-name="Arial" officeooo:rsid="00100074"/>
+    </style:style>
+    <style:style style:name="T6" style:family="text">
+      <style:text-properties style:font-name="Arial" officeooo:rsid="00156933"/>
+    </style:style>
+    <style:style style:name="T7" style:family="text">
+      <style:text-properties style:font-name="Arial" officeooo:rsid="001ad718"/>
+    </style:style>
+    <style:style style:name="T8" style:family="text">
+      <style:text-properties style:font-name="Arial" fo:font-size="16.1000003814697pt" fo:font-weight="bold" officeooo:rsid="002d8b90" style:font-name-asian="Microsoft YaHei" style:font-size-asian="16.1000003814697pt" style:font-weight-asian="bold" style:font-name-complex="Mangal" style:font-size-complex="16.1000003814697pt" style:font-weight-complex="bold"/>
+    </style:style>
+    <style:style style:name="T9" style:family="text">
       <style:text-properties fo:font-size="12pt" fo:font-weight="bold" style:font-size-asian="12pt" style:font-weight-asian="bold" style:font-size-complex="12pt" style:font-weight-complex="bold"/>
     </style:style>
-    <style:style style:name="T4" style:family="text">
+    <style:style style:name="T10" style:family="text">
       <style:text-properties fo:font-size="12pt" fo:font-weight="bold" officeooo:rsid="000fc14b" style:font-size-asian="12pt" style:font-weight-asian="bold" style:font-size-complex="12pt" style:font-weight-complex="bold"/>
     </style:style>
-    <style:style style:name="T5" style:family="text">
+    <style:style style:name="T11" style:family="text">
       <style:text-properties fo:font-size="12pt" fo:font-weight="bold" officeooo:rsid="01a672b6" style:font-size-asian="12pt" style:font-weight-asian="bold" style:font-size-complex="12pt" style:font-weight-complex="bold"/>
     </style:style>
-    <style:style style:name="T6" style:family="text">
-      <style:text-properties officeooo:rsid="00032ac6"/>
-    </style:style>
-    <style:style style:name="T7" style:family="text">
-      <style:text-properties officeooo:rsid="00048fde"/>
-    </style:style>
-    <style:style style:name="T8" style:family="text">
-      <style:text-properties officeooo:rsid="00057085"/>
-    </style:style>
-    <style:style style:name="T9" style:family="text">
+    <style:style style:name="T12" style:family="text">
       <style:text-properties officeooo:rsid="000ab58c"/>
     </style:style>
-    <style:style style:name="T10" style:family="text">
+    <style:style style:name="T13" style:family="text">
       <style:text-properties officeooo:rsid="000b4d5e"/>
     </style:style>
-    <style:style style:name="T11" style:family="text">
+    <style:style style:name="T14" style:family="text">
       <style:text-properties officeooo:rsid="000d1b29"/>
     </style:style>
-    <style:style style:name="T12" style:family="text">
-      <style:text-properties officeooo:rsid="00100074"/>
-    </style:style>
-    <style:style style:name="T13" style:family="text">
-      <style:text-properties style:font-name="Arial"/>
-    </style:style>
-    <style:style style:name="T14" style:family="text">
-      <style:text-properties style:font-name="Arial" officeooo:rsid="001186f5"/>
-    </style:style>
     <style:style style:name="T15" style:family="text">
-      <style:text-properties style:font-name="Arial" fo:font-weight="bold" officeooo:rsid="001186f5" style:font-weight-asian="bold" style:font-weight-complex="bold"/>
+      <style:text-properties officeooo:rsid="00179aa0"/>
+    </style:style>
+    <style:style style:name="T16" style:family="text">
+      <style:text-properties officeooo:rsid="0018da7a"/>
+    </style:style>
+    <style:style style:name="T17" style:family="text">
+      <style:text-properties text:display="none"/>
+    </style:style>
+    <style:style style:name="T18" style:family="text">
+      <style:text-properties officeooo:rsid="00218236"/>
+    </style:style>
+    <style:style style:name="T19" style:family="text">
+      <style:text-properties officeooo:rsid="00234440"/>
+    </style:style>
+    <style:style style:name="T20" style:family="text">
+      <style:text-properties officeooo:rsid="002f1b01"/>
+    </style:style>
+    <style:style style:name="T21" style:family="text">
+      <style:text-properties officeooo:rsid="003089a8"/>
+    </style:style>
+    <style:style style:name="T22" style:family="text">
+      <style:text-properties officeooo:rsid="0031feb1"/>
+    </style:style>
+    <style:style style:name="fr1" style:family="graphic" style:parent-style-name="Frame">
+      <style:graphic-properties fo:margin-left="0cm" fo:margin-right="0cm" fo:margin-top="0cm" fo:margin-bottom="0cm" style:run-through="foreground" style:wrap="none" style:vertical-pos="from-top" style:vertical-rel="paragraph" style:horizontal-pos="from-left" style:horizontal-rel="paragraph" fo:padding="0cm" fo:border="none"/>
+    </style:style>
+    <style:style style:name="fr2" style:family="graphic" style:parent-style-name="Frame">
+      <style:graphic-properties fo:margin-left="0cm" fo:margin-right="0cm" fo:margin-top="0cm" fo:margin-bottom="0cm" style:wrap="dynamic" style:number-wrapped-paragraphs="no-limit" style:vertical-pos="from-top" style:vertical-rel="paragraph" style:horizontal-pos="from-left" style:horizontal-rel="paragraph" fo:padding="0cm" fo:border="none"/>
+    </style:style>
+    <style:style style:name="fr3" style:family="graphic" style:parent-style-name="Frame">
+      <style:graphic-properties fo:margin-left="0cm" fo:margin-right="0cm" fo:margin-top="0cm" fo:margin-bottom="0cm" style:run-through="foreground" style:wrap="none" style:vertical-pos="top" style:vertical-rel="paragraph" style:horizontal-pos="left" style:horizontal-rel="paragraph" fo:padding="0cm" fo:border="none"/>
+    </style:style>
+    <style:style style:name="fr4" style:family="graphic" style:parent-style-name="Frame">
+      <style:graphic-properties fo:margin-left="0cm" fo:margin-right="0cm" fo:margin-top="0cm" fo:margin-bottom="0cm" style:run-through="foreground" style:wrap="none" style:vertical-pos="top" style:vertical-rel="paragraph" style:horizontal-pos="center" style:horizontal-rel="paragraph" fo:padding="0cm" fo:border="none"/>
+    </style:style>
+    <style:style style:name="fr5" style:family="graphic" style:parent-style-name="Graphics">
+      <style:graphic-properties fo:margin-left="0cm" fo:margin-right="0cm" fo:margin-top="0cm" fo:margin-bottom="0cm" style:run-through="foreground" style:wrap="none" style:vertical-pos="top" style:vertical-rel="baseline" style:horizontal-pos="center" style:horizontal-rel="paragraph-content" fo:padding="0cm" fo:border="none" style:shadow="none" draw:shadow-opacity="100%" style:mirror="none" fo:clip="rect(0cm, 0cm, 0cm, 0cm)" draw:luminance="0%" draw:contrast="0%" draw:red="0%" draw:green="0%" draw:blue="0%" draw:gamma="100%" draw:color-inversion="false" draw:image-opacity="100%" draw:color-mode="standard" loext:rel-width-rel="paragraph"/>
     </style:style>
     <style:style style:name="Sect1" style:family="section">
       <style:section-properties style:editable="false">
         <style:columns fo:column-count="1" fo:column-gap="0cm"/>
       </style:section-properties>
     </style:style>
+    <text:list-style style:name="L1">
+      <text:list-level-style-number text:level="1" text:style-name="Numbering_20_Symbols" style:num-suffix="." style:num-format="1">
+        <style:list-level-properties text:list-level-position-and-space-mode="label-alignment">
+          <style:list-level-label-alignment text:label-followed-by="listtab" text:list-tab-stop-position="1.27cm" fo:text-indent="-0.635cm" fo:margin-left="1.27cm"/>
+        </style:list-level-properties>
+      </text:list-level-style-number>
+      <text:list-level-style-number text:level="2" style:num-suffix="." style:num-format="1">
+        <style:list-level-properties text:list-level-position-and-space-mode="label-alignment">
+          <style:list-level-label-alignment text:label-followed-by="listtab" text:list-tab-stop-position="1.905cm" fo:text-indent="-0.635cm" fo:margin-left="1.905cm"/>
+        </style:list-level-properties>
+      </text:list-level-style-number>
+      <text:list-level-style-number text:level="3" style:num-suffix="." style:num-format="1">
+        <style:list-level-properties text:list-level-position-and-space-mode="label-alignment">
+          <style:list-level-label-alignment text:label-followed-by="listtab" text:list-tab-stop-position="2.54cm" fo:text-indent="-0.635cm" fo:margin-left="2.54cm"/>
+        </style:list-level-properties>
+      </text:list-level-style-number>
+      <text:list-level-style-number text:level="4" style:num-suffix="." style:num-format="1">
+        <style:list-level-properties text:list-level-position-and-space-mode="label-alignment">
+          <style:list-level-label-alignment text:label-followed-by="listtab" text:list-tab-stop-position="3.175cm" fo:text-indent="-0.635cm" fo:margin-left="3.175cm"/>
+        </style:list-level-properties>
+      </text:list-level-style-number>
+      <text:list-level-style-number text:level="5" style:num-suffix="." style:num-format="1">
+        <style:list-level-properties text:list-level-position-and-space-mode="label-alignment">
+          <style:list-level-label-alignment text:label-followed-by="listtab" text:list-tab-stop-position="3.81cm" fo:text-indent="-0.635cm" fo:margin-left="3.81cm"/>
+        </style:list-level-properties>
+      </text:list-level-style-number>
+      <text:list-level-style-number text:level="6" style:num-suffix="." style:num-format="1">
+        <style:list-level-properties text:list-level-position-and-space-mode="label-alignment">
+          <style:list-level-label-alignment text:label-followed-by="listtab" text:list-tab-stop-position="4.445cm" fo:text-indent="-0.635cm" fo:margin-left="4.445cm"/>
+        </style:list-level-properties>
+      </text:list-level-style-number>
+      <text:list-level-style-number text:level="7" style:num-suffix="." style:num-format="1">
+        <style:list-level-properties text:list-level-position-and-space-mode="label-alignment">
+          <style:list-level-label-alignment text:label-followed-by="listtab" text:list-tab-stop-position="5.08cm" fo:text-indent="-0.635cm" fo:margin-left="5.08cm"/>
+        </style:list-level-properties>
+      </text:list-level-style-number>
+      <text:list-level-style-number text:level="8" style:num-suffix="." style:num-format="1">
+        <style:list-level-properties text:list-level-position-and-space-mode="label-alignment">
+          <style:list-level-label-alignment text:label-followed-by="listtab" text:list-tab-stop-position="5.715cm" fo:text-indent="-0.635cm" fo:margin-left="5.715cm"/>
+        </style:list-level-properties>
+      </text:list-level-style-number>
+      <text:list-level-style-number text:level="9" style:num-suffix="." style:num-format="1">
+        <style:list-level-properties text:list-level-position-and-space-mode="label-alignment">
+          <style:list-level-label-alignment text:label-followed-by="listtab" text:list-tab-stop-position="6.35cm" fo:text-indent="-0.635cm" fo:margin-left="6.35cm"/>
+        </style:list-level-properties>
+      </text:list-level-style-number>
+      <text:list-level-style-number text:level="10" style:num-suffix="." style:num-format="1">
+        <style:list-level-properties text:list-level-position-and-space-mode="label-alignment">
+          <style:list-level-label-alignment text:label-followed-by="listtab" text:list-tab-stop-position="6.985cm" fo:text-indent="-0.635cm" fo:margin-left="6.985cm"/>
+        </style:list-level-properties>
+      </text:list-level-style-number>
+    </text:list-style>
   </office:automatic-styles>
   <office:body>
     <office:text text:use-soft-page-breaks="true">
+      <office:forms form:automatic-focus="false" form:apply-design-mode="false"/>
       <text:sequence-decls>
         <text:sequence-decl text:display-outline-level="0" text:name="Illustration"/>
         <text:sequence-decl text:display-outline-level="0" text:name="Table"/>
@@ -177,57 +315,57 @@
         <text:sequence-decl text:display-outline-level="0" text:name="Drawing"/>
         <text:sequence-decl text:display-outline-level="0" text:name="Figure"/>
       </text:sequence-decls>
-      <text:p text:style-name="P8">POLITECHNIKA POZNAŃSKA</text:p>
-      <text:p text:style-name="P8"/>
-      <text:p text:style-name="P18">
+      <text:p text:style-name="P1">POLITECHNIKA POZNAŃSKA</text:p>
+      <text:p text:style-name="P1"/>
+      <text:p text:style-name="P11">
         <text:span text:style-name="T1">WYDZIAŁ I</text:span>
         <text:span text:style-name="T2">NFORMATYKI</text:span>
         <text:span text:style-name="T1"> I TELEKOMUNIKACJI</text:span>
       </text:p>
+      <text:p text:style-name="P3"/>
+      <text:p text:style-name="P4"/>
+      <text:p text:style-name="P5"/>
+      <text:p text:style-name="P5"/>
+      <text:p text:style-name="P5"/>
+      <text:p text:style-name="P5"/>
+      <text:p text:style-name="P5"/>
+      <text:p text:style-name="P5"/>
+      <text:p text:style-name="P5"/>
+      <text:p text:style-name="P5"/>
+      <text:p text:style-name="P5"/>
+      <text:p text:style-name="P3"/>
+      <text:p text:style-name="P2"/>
+      <text:p text:style-name="P2"/>
+      <text:p text:style-name="P16">Implementacja algorytmu 3DES w języku C#</text:p>
+      <text:p text:style-name="P9"/>
+      <text:p text:style-name="P2">Dominik Sucharski</text:p>
+      <text:p text:style-name="P9"/>
+      <text:p text:style-name="P9"/>
+      <text:p text:style-name="P6"/>
+      <text:p text:style-name="P5"/>
+      <text:p text:style-name="P9"/>
+      <text:p text:style-name="P7"/>
       <text:p text:style-name="P10"/>
-      <text:p text:style-name="P11"/>
-      <text:p text:style-name="P12"/>
-      <text:p text:style-name="P12"/>
-      <text:p text:style-name="P12"/>
-      <text:p text:style-name="P12"/>
-      <text:p text:style-name="P12"/>
-      <text:p text:style-name="P12"/>
-      <text:p text:style-name="P12"/>
-      <text:p text:style-name="P12"/>
-      <text:p text:style-name="P12"/>
-      <text:p text:style-name="P10"/>
-      <text:p text:style-name="P9"/>
-      <text:p text:style-name="P9"/>
-      <text:p text:style-name="P24">Implementacja algorytmu 3DES w języku C#</text:p>
-      <text:p text:style-name="P16"/>
-      <text:p text:style-name="P9">Dominik Sucharski</text:p>
-      <text:p text:style-name="P16"/>
-      <text:p text:style-name="P16"/>
-      <text:p text:style-name="P13"/>
-      <text:p text:style-name="P12"/>
-      <text:p text:style-name="P16"/>
-      <text:p text:style-name="P14"/>
-      <text:p text:style-name="P17"/>
-      <text:p text:style-name="P15"/>
-      <text:p text:style-name="P16"/>
-      <text:p text:style-name="P16"/>
-      <text:p text:style-name="P16"/>
-      <text:p text:style-name="P16"/>
-      <text:p text:style-name="P16"/>
-      <text:p text:style-name="P16"/>
-      <text:p text:style-name="P16"/>
-      <text:p text:style-name="P16"/>
-      <text:p text:style-name="P16"/>
-      <text:p text:style-name="P16"/>
+      <text:p text:style-name="P8"/>
+      <text:p text:style-name="P9"/>
+      <text:p text:style-name="P9"/>
+      <text:p text:style-name="P9"/>
+      <text:p text:style-name="P9"/>
+      <text:p text:style-name="P9"/>
+      <text:p text:style-name="P9"/>
+      <text:p text:style-name="P9"/>
+      <text:p text:style-name="P9"/>
+      <text:p text:style-name="P9"/>
+      <text:p text:style-name="P9"/>
+      <text:p text:style-name="P5">
+        <text:span text:style-name="T9">Poznań, </text:span>
+        <text:span text:style-name="T10">20</text:span>
+        <text:span text:style-name="T11">20</text:span>
+      </text:p>
+      <text:p text:style-name="P12"/>
+      <text:p text:style-name="P12"/>
+      <text:p text:style-name="P12"/>
       <text:p text:style-name="P12">
-        <text:span text:style-name="T3">Poznań, </text:span>
-        <text:span text:style-name="T4">20</text:span>
-        <text:span text:style-name="T5">20</text:span>
-      </text:p>
-      <text:p text:style-name="P19"/>
-      <text:p text:style-name="P19"/>
-      <text:p text:style-name="P19"/>
-      <text:p text:style-name="P19">
         <text:soft-page-break/>
       </text:p>
       <text:table-of-content text:style-name="Sect1" text:protected="true" text:name="Spis treści1">
@@ -318,138 +456,322 @@
           <text:index-title text:style-name="Sect1" text:name="Spis treści1_Head">
             <text:p text:style-name="Contents_20_Heading">Spis treści</text:p>
           </text:index-title>
-          <text:p text:style-name="P1">
+          <text:p text:style-name="P17">
             <text:a xlink:type="simple" xlink:href="#__RefHeading___Toc3462_1212374330" text:style-name="Index_20_Link" text:visited-style-name="Index_20_Link">
               1. Wstęp
               <text:tab/>
               3
             </text:a>
           </text:p>
-          <text:p text:style-name="P1">
+          <text:p text:style-name="P17">
             <text:a xlink:type="simple" xlink:href="#__RefHeading___Toc3474_1212374330" text:style-name="Index_20_Link" text:visited-style-name="Index_20_Link">
-              2. Opis algorytm
+              2. Opis algorytmu DES
               <text:tab/>
-              3
+              4
             </text:a>
           </text:p>
-          <text:p text:style-name="P2">
-            <text:a xlink:type="simple" xlink:href="#__RefHeading___Toc3476_1212374330" text:style-name="Index_20_Link" text:visited-style-name="Index_20_Link">
-              2.1. Permutacja początkowa
+          <text:p text:style-name="P18">
+            <text:a xlink:type="simple" xlink:href="#__RefHeading___Toc560_2388969037" text:style-name="Index_20_Link" text:visited-style-name="Index_20_Link">
+              2.1. Generowanie kluczy
               <text:tab/>
-              3
+              4
             </text:a>
           </text:p>
-          <text:p text:style-name="P2">
-            <text:a xlink:type="simple" xlink:href="#__RefHeading___Toc3478_1212374330" text:style-name="Index_20_Link" text:visited-style-name="Index_20_Link">
-              2.2. Funkcja Feistela
+          <text:p text:style-name="P18">
+            <text:a xlink:type="simple" xlink:href="#__RefHeading___Toc3476_1212374330" text:style-name="Index_20_Link" text:visited-style-name="Index_20_Link">
+              2.2. Permutacja początkowa
               <text:tab/>
-              3
+              5
             </text:a>
           </text:p>
-          <text:p text:style-name="P1">
-            <text:a xlink:type="simple" xlink:href="#__RefHeading___Toc3490_1212374330" text:style-name="Index_20_Link" text:visited-style-name="Index_20_Link">
-              3. Porównanie z referencją
+          <text:p text:style-name="P18">
+            <text:a xlink:type="simple" xlink:href="#__RefHeading___Toc3478_1212374330" text:style-name="Index_20_Link" text:visited-style-name="Index_20_Link">
+              2.3. Funkcja Feistela
               <text:tab/>
-              3
+              6
             </text:a>
           </text:p>
-          <text:p text:style-name="P1">
+          <text:p text:style-name="P18">
+            <text:a xlink:type="simple" xlink:href="#__RefHeading___Toc562_2388969037" text:style-name="Index_20_Link" text:visited-style-name="Index_20_Link">
+              2.4. Permutacja końcowa
+              <text:tab/>
+              6
+            </text:a>
+          </text:p>
+          <text:p text:style-name="P17">
+            <text:a xlink:type="simple" xlink:href="#__RefHeading___Toc564_2388969037" text:style-name="Index_20_Link" text:visited-style-name="Index_20_Link">
+              3. Opis algorytmu 3DES
+              <text:tab/>
+              7
+            </text:a>
+          </text:p>
+          <text:p text:style-name="P17">
+            <text:a xlink:type="simple" xlink:href="#__RefHeading___Toc3490_1212374330" text:style-name="Index_20_Link" text:visited-style-name="Index_20_Link">
+              4. Porównanie z referencją
+              <text:tab/>
+              7
+            </text:a>
+          </text:p>
+          <text:p text:style-name="P17">
             <text:a xlink:type="simple" xlink:href="#__RefHeading___Toc3492_1212374330" text:style-name="Index_20_Link" text:visited-style-name="Index_20_Link">
-              4. Podsumowanie i wnioski
+              5. Podsumowanie i wnioski
               <text:tab/>
-              3
+              7
             </text:a>
           </text:p>
         </text:index-body>
       </text:table-of-content>
-      <text:p text:style-name="P19"/>
-      <text:p text:style-name="P19"/>
-      <text:p text:style-name="P19"/>
-      <text:p text:style-name="P19"/>
-      <text:p text:style-name="P19"/>
-      <text:p text:style-name="P19"/>
-      <text:p text:style-name="P19"/>
-      <text:p text:style-name="P19"/>
-      <text:p text:style-name="P19"/>
-      <text:p text:style-name="P19"/>
-      <text:p text:style-name="P19"/>
-      <text:p text:style-name="P19"/>
-      <text:p text:style-name="P19"/>
-      <text:p text:style-name="P19"/>
-      <text:p text:style-name="P19"/>
-      <text:p text:style-name="P19"/>
-      <text:p text:style-name="P19"/>
-      <text:p text:style-name="P19"/>
-      <text:p text:style-name="P19"/>
-      <text:p text:style-name="P19"/>
-      <text:p text:style-name="P19"/>
-      <text:p text:style-name="P19"/>
-      <text:p text:style-name="P19"/>
-      <text:p text:style-name="P19"/>
-      <text:p text:style-name="P19"/>
-      <text:p text:style-name="P19"/>
-      <text:p text:style-name="P19"/>
-      <text:p text:style-name="P19"/>
-      <text:p text:style-name="P19"/>
-      <text:p text:style-name="P19"/>
-      <text:p text:style-name="P19"/>
-      <text:p text:style-name="P19"/>
-      <text:p text:style-name="P19"/>
-      <text:p text:style-name="P19"/>
-      <text:p text:style-name="P19"/>
-      <text:p text:style-name="P19"/>
-      <text:p text:style-name="P19"/>
-      <text:h text:style-name="P3" text:outline-level="1">
+      <text:p text:style-name="P12"/>
+      <text:p text:style-name="P12"/>
+      <text:p text:style-name="P12"/>
+      <text:p text:style-name="P12"/>
+      <text:p text:style-name="P12"/>
+      <text:p text:style-name="P12"/>
+      <text:p text:style-name="P12"/>
+      <text:p text:style-name="P12"/>
+      <text:p text:style-name="P12"/>
+      <text:p text:style-name="P12"/>
+      <text:p text:style-name="P12"/>
+      <text:p text:style-name="P12"/>
+      <text:p text:style-name="P12"/>
+      <text:p text:style-name="P12"/>
+      <text:p text:style-name="P12"/>
+      <text:p text:style-name="P12"/>
+      <text:p text:style-name="P12"/>
+      <text:p text:style-name="P12"/>
+      <text:p text:style-name="P12"/>
+      <text:p text:style-name="P12"/>
+      <text:p text:style-name="P12"/>
+      <text:p text:style-name="P12"/>
+      <text:p text:style-name="P12"/>
+      <text:p text:style-name="P12"/>
+      <text:p text:style-name="P12"/>
+      <text:p text:style-name="P12"/>
+      <text:p text:style-name="P12"/>
+      <text:p text:style-name="P12"/>
+      <text:p text:style-name="P12"/>
+      <text:p text:style-name="P12"/>
+      <text:p text:style-name="P12"/>
+      <text:p text:style-name="P12"/>
+      <text:p text:style-name="P12"/>
+      <text:p text:style-name="P12"/>
+      <text:h text:style-name="P19" text:outline-level="1">
         <text:bookmark-start text:name="__RefHeading___Toc3462_1212374330"/>
         <text:soft-page-break/>
-        <text:span text:style-name="T6">Wstęp</text:span>
+        Wstęp
         <text:bookmark-end text:name="__RefHeading___Toc3462_1212374330"/>
       </text:h>
-      <text:p text:style-name="P20">
+      <text:p text:style-name="P13">
         Algorytm 3DES opiera się na algorytmie DES. 
-        <text:span text:style-name="T9">Algorytm DES jest przeznaczony do </text:span>
-        <text:span text:style-name="T11">szyfrowania</text:span>
-        <text:span text:style-name="T9"> i odszyfrowywania 64 bitowych bloków danych </text:span>
-        <text:span text:style-name="T10">za pomocą 64 bitowego klucza. </text:span>
-        <text:span text:style-name="T11">Blok który ma być zaszyfrowany najpierw poddawany jest początkowej permutacji (ang. initial permutation)</text:span>
-      </text:p>
-      <text:p text:style-name="P20"/>
-      <text:p text:style-name="P20"/>
-      <text:p text:style-name="P20"/>
-      <text:h text:style-name="P5" text:outline-level="1">
+        <text:span text:style-name="T12">Algorytm DES jest przeznaczony do </text:span>
+        <text:span text:style-name="T14">szyfrowania</text:span>
+        <text:span text:style-name="T12"> i odszyfrowywania 64 bitowych bloków danych </text:span>
+        <text:span text:style-name="T13">za pomocą 64 bitowego klucza</text:span>
+        <text:span text:style-name="T14">. </text:span>
+        <text:span text:style-name="T15">Szyfrowanie i deszyfrowanie odbywa się za pomocą tego samego klucza.</text:span>
+        <text:span text:style-name="T16"> DES oraz 3DES są algorytmami z kluczem symetrycznym.</text:span>
+      </text:p>
+      <text:p text:style-name="P13"/>
+      <text:h text:style-name="P21" text:outline-level="1">
         <text:bookmark-start text:name="__RefHeading___Toc3474_1212374330"/>
-        <text:span text:style-name="T8">Opis a</text:span>
-        <text:span text:style-name="T7">lgorytm</text:span>
-        <text:span text:style-name="T12">u</text:span>
+        <text:span text:style-name="T3">Opis a</text:span>
+        <text:span text:style-name="T4">lgorytm</text:span>
+        <text:span text:style-name="T5">u </text:span>
+        <text:span text:style-name="T6">DES</text:span>
         <text:bookmark-end text:name="__RefHeading___Toc3474_1212374330"/>
       </text:h>
-      <text:h text:style-name="P6" text:outline-level="2">
+      <text:p text:style-name="P35">
+        <draw:frame draw:style-name="fr4" draw:name="Ramka1" text:anchor-type="char" svg:width="10.956cm" draw:z-index="0">
+          <draw:text-box fo:min-height="16.73cm">
+            <text:p text:style-name="Drawing">
+              <draw:frame draw:style-name="fr5" draw:name="Obraz1" text:anchor-type="as-char" svg:width="9.356cm" style:rel-width="100%" svg:height="13.674cm" style:rel-height="scale" draw:z-index="1">
+                <draw:image xlink:href="Pictures/10000201000001BA000002864892D26442827B9E.png" xlink:type="simple" xlink:show="embed" xlink:actuate="onLoad" loext:mime-type="image/png"/>
+              </draw:frame>
+              <text:span text:style-name="T17">
+                <text:line-break/>
+              </text:span>
+              Rysunek 
+              <text:sequence text:ref-name="refDrawing0" text:name="Drawing" text:formula="ooow:Drawing+1" style:num-format="1">1</text:sequence>
+              : Schemat blokowy szyfrowana DES
+            </text:p>
+          </draw:text-box>
+        </draw:frame>
+        <text:span text:style-name="T6"/>
+      </text:p>
+      <text:h text:style-name="P24" text:outline-level="2">
+        <text:bookmark-start text:name="__RefHeading___Toc560_2388969037"/>
+        <text:soft-page-break/>
+        Generowanie kluczy
+        <text:bookmark-end text:name="__RefHeading___Toc560_2388969037"/>
+      </text:h>
+      <text:p text:style-name="P37">
+        <text:span text:style-name="T7"/>
+      </text:p>
+      <text:h text:style-name="P23" text:outline-level="2">
         <text:bookmark-start text:name="__RefHeading___Toc3476_1212374330"/>
-        <text:span text:style-name="T7">Permutacja początkowa</text:span>
+        Permutacja początkowa
         <text:bookmark-end text:name="__RefHeading___Toc3476_1212374330"/>
       </text:h>
-      <text:p text:style-name="P22"/>
-      <text:h text:style-name="P7" text:outline-level="2">
+      <text:p text:style-name="P31">
+        <text:span text:style-name="T14">Blok który ma być zaszyfrowany najpierw poddawany jest początkowej permutacji (ang. initial permutation).</text:span>
+      </text:p>
+      <text:p text:style-name="P28">
+        <draw:frame draw:style-name="fr3" draw:name="Ramka3" text:anchor-type="char" svg:width="14.034cm" draw:z-index="2">
+          <draw:text-box fo:min-height="7.789cm">
+            <text:p text:style-name="Drawing">
+              <draw:frame draw:style-name="fr5" draw:name="Obraz2" text:anchor-type="as-char" svg:width="14.034cm" style:rel-width="100%" svg:height="7.789cm" style:rel-height="scale" draw:z-index="3">
+                <draw:image xlink:href="Pictures/1000020100000297000001704C8F976670E53A02.png" xlink:type="simple" xlink:show="embed" xlink:actuate="onLoad" loext:mime-type="image/png"/>
+              </draw:frame>
+              <text:span text:style-name="T17">
+                <text:line-break/>
+              </text:span>
+              Rysunek 
+              <text:sequence text:ref-name="refDrawing2" text:name="Drawing" text:formula="ooow:Drawing+1" style:num-format="1">2</text:sequence>
+              : Permutacja początkowa - funkcja
+            </text:p>
+          </draw:text-box>
+        </draw:frame>
+        Wszystkie bity danych wejściowych są wymieniane zgodnie z tabelą permutacji początkowej IP przedstawionej na rysunku 
+        <text:sequence-ref text:reference-format="value" text:ref-name="refDrawing1">3</text:sequence-ref>
+        . 
+        <text:span text:style-name="T19">58 bit danych wejściowych jest pierwszym bitem, 50 drugim i tak dalej aż do bitu 7, który jest ostatnim bitem.</text:span>
+      </text:p>
+      <text:p text:style-name="P29">
+        <draw:frame draw:style-name="fr3" draw:name="Ramka2" text:anchor-type="char" svg:width="9.525cm" draw:z-index="4">
+          <draw:text-box fo:min-height="5.546cm">
+            <text:p text:style-name="Drawing">
+              <draw:frame draw:style-name="fr5" draw:name="Obraz3" text:anchor-type="as-char" svg:width="9.525cm" style:rel-width="100%" svg:height="5.546cm" style:rel-height="scale" draw:z-index="5">
+                <draw:image xlink:href="Pictures/10000201000001C2000001061780FED0247E7ABE.png" xlink:type="simple" xlink:show="embed" xlink:actuate="onLoad" loext:mime-type="image/png"/>
+              </draw:frame>
+              <text:span text:style-name="T17">
+                <text:line-break/>
+              </text:span>
+              Rysunek 
+              <text:sequence text:ref-name="refDrawing1" text:name="Drawing" text:formula="ooow:Drawing+1" style:num-format="1">3</text:sequence>
+              : Tabela permutacji początkowej
+            </text:p>
+          </draw:text-box>
+        </draw:frame>
+        <text:line-break/>
+        Następnie dane wejściowe są dzielone na dwie części po 32 bity.
+      </text:p>
+      <text:h text:style-name="P26" text:outline-level="2">
         <text:bookmark-start text:name="__RefHeading___Toc3478_1212374330"/>
-        Funkcja Feistela
+        <text:soft-page-break/>
+        <text:span text:style-name="T4">Funkcja </text:span>
+        <text:span text:style-name="T8">f</text:span>
         <text:bookmark-end text:name="__RefHeading___Toc3478_1212374330"/>
       </text:h>
-      <text:p text:style-name="P22"/>
-      <text:p text:style-name="P20"/>
-      <text:p text:style-name="P20"/>
-      <text:h text:style-name="P4" text:outline-level="1">
+      <text:p text:style-name="P27">
+        <draw:frame draw:style-name="fr2" draw:name="Ramka6" text:anchor-type="char" svg:x="0.116cm" svg:y="-0.198cm" svg:width="17.358cm" draw:z-index="10">
+          <draw:text-box fo:min-height="12.996cm">
+            <text:p text:style-name="Drawing">
+              <draw:frame draw:style-name="fr5" draw:name="Obraz6" text:anchor-type="as-char" svg:width="17.358cm" style:rel-width="100%" svg:height="12.996cm" style:rel-height="scale" draw:z-index="11">
+                <draw:image xlink:href="Pictures/1000020100000334000002665F4E47D21C031AC6.png" xlink:type="simple" xlink:show="embed" xlink:actuate="onLoad" loext:mime-type="image/png"/>
+              </draw:frame>
+              <text:span text:style-name="T17">
+                <text:line-break/>
+              </text:span>
+              Rysunek 
+              <text:sequence text:ref-name="refDrawing5" text:name="Drawing" text:formula="ooow:Drawing+1" style:num-format="1">4</text:sequence>
+              : 
+              <text:span text:style-name="T20">Obliczanie f</text:span>
+              unkcj
+              <text:span text:style-name="T20">i</text:span>
+               f(R,K)
+            </text:p>
+          </draw:text-box>
+        </draw:frame>
+      </text:p>
+      <text:p text:style-name="P33">
+        <text:span text:style-name="T21">Pierwszym etapem jest rozszerzenie danych wejściowych za pomocą tabeli permutacji r</text:span>
+        <draw:frame draw:style-name="fr1" draw:name="Ramka7" text:anchor-type="char" svg:x="0.125cm" svg:y="1.302cm" svg:width="11.536cm" draw:z-index="12">
+          <draw:text-box fo:min-height="5.503cm">
+            <text:p text:style-name="Drawing">
+              <draw:frame draw:style-name="fr5" draw:name="Obraz7" text:anchor-type="as-char" svg:width="11.536cm" style:rel-width="100%" svg:height="5.503cm" style:rel-height="scale" draw:z-index="13">
+                <draw:image xlink:href="Pictures/1000020100000221000001040E3F93A56FFB71EB.png" xlink:type="simple" xlink:show="embed" xlink:actuate="onLoad" loext:mime-type="image/png"/>
+              </draw:frame>
+              <text:span text:style-name="T17">
+                <text:line-break/>
+              </text:span>
+              Rysunek 
+              <text:sequence text:ref-name="refDrawing6" text:name="Drawing" text:formula="ooow:Drawing+1" style:num-format="1">5</text:sequence>
+              : Tabela permutacji rozszerzającej
+            </text:p>
+          </draw:text-box>
+        </draw:frame>
+        <text:span text:style-name="T21">ozszerzającej.</text:span>
+      </text:p>
+      <text:p text:style-name="P32">
+        <text:soft-page-break/>
+        Następnie rozszerzone dane są łączone z 48 bitowym kluczem odpowiednim dla danej iteracji za pomocą operacji XOR (suma modulo 2).
+      </text:p>
+      <text:p text:style-name="P34">
+        48 bitowy wynik operacji XOR jest dzielony z 6 bitowe bloki. Z i-tego bloku pierwszy i ostatni bit odpowiada za wybór wiersza z i-tego SBOX-a, a 4 środkowe odpowiadają za wybór kolumny. Odczytana wartość z tablicy SBOX stanowi 4 bity wyjściowe. 
+        <text:span text:style-name="T22">Po przejściu po wszystkich 6 bitowych blokach, dokonywana jest permutacja P-bloku.</text:span>
+      </text:p>
+      <text:h text:style-name="P25" text:outline-level="2">
+        <text:bookmark-start text:name="__RefHeading___Toc562_2388969037"/>
+        Permutacja końcowa
+        <text:bookmark-end text:name="__RefHeading___Toc562_2388969037"/>
+      </text:h>
+      <text:p text:style-name="P38">
+        <draw:frame draw:style-name="fr3" draw:name="Ramka4" text:anchor-type="char" svg:width="12.383cm" draw:z-index="6">
+          <draw:text-box fo:min-height="7.408cm">
+            <text:p text:style-name="Drawing">
+              <draw:frame draw:style-name="fr5" draw:name="Obraz4" text:anchor-type="as-char" svg:width="12.383cm" style:rel-width="100%" svg:height="7.408cm" style:rel-height="scale" draw:z-index="7">
+                <draw:image xlink:href="Pictures/10000201000002490000015EF673B54F04FB300C.png" xlink:type="simple" xlink:show="embed" xlink:actuate="onLoad" loext:mime-type="image/png"/>
+              </draw:frame>
+              <text:span text:style-name="T17">
+                <text:line-break/>
+              </text:span>
+              Rysunek 
+              <text:sequence text:ref-name="refDrawing3" text:name="Drawing" text:formula="ooow:Drawing+1" style:num-format="1">6</text:sequence>
+              : Permutacja końcowa - funkcj
+              <text:span text:style-name="T18">a</text:span>
+            </text:p>
+          </draw:text-box>
+        </draw:frame>
+        Permutacja końcowa jest odwrotnością permutacji początkowej opisanej w podrozdziale 
+        <text:bookmark-ref text:reference-format="number" text:ref-name="__RefHeading___Toc3476_1212374330">2.2</text:bookmark-ref>
+        .
+      </text:p>
+      <text:p text:style-name="P38">
+        <draw:frame draw:style-name="fr3" draw:name="Ramka5" text:anchor-type="char" svg:width="9.779cm" draw:z-index="8">
+          <draw:text-box fo:min-height="5.694cm">
+            <text:p text:style-name="Drawing">
+              <draw:frame draw:style-name="fr5" draw:name="Obraz5" text:anchor-type="as-char" svg:width="9.779cm" style:rel-width="100%" svg:height="5.694cm" style:rel-height="scale" draw:z-index="9">
+                <draw:image xlink:href="Pictures/10000201000001CE0000010D4906C16B04560421.png" xlink:type="simple" xlink:show="embed" xlink:actuate="onLoad" loext:mime-type="image/png"/>
+              </draw:frame>
+              <text:span text:style-name="T17">
+                <text:line-break/>
+              </text:span>
+              Rysunek 
+              <text:sequence text:ref-name="refDrawing4" text:name="Drawing" text:formula="ooow:Drawing+1" style:num-format="1">7</text:sequence>
+              : Tabela permutacji końcowej
+            </text:p>
+          </draw:text-box>
+        </draw:frame>
+      </text:p>
+      <text:h text:style-name="P22" text:outline-level="1">
+        <text:bookmark-start text:name="__RefHeading___Toc564_2388969037"/>
+        <text:soft-page-break/>
+        Opis algorytmu 3DES
+        <text:bookmark-end text:name="__RefHeading___Toc564_2388969037"/>
+      </text:h>
+      <text:p text:style-name="P36"/>
+      <text:h text:style-name="P20" text:outline-level="1">
         <text:bookmark-start text:name="__RefHeading___Toc3490_1212374330"/>
         Porównanie z referencją
         <text:bookmark-end text:name="__RefHeading___Toc3490_1212374330"/>
       </text:h>
-      <text:p text:style-name="P23"/>
-      <text:h text:style-name="P4" text:outline-level="1">
+      <text:p text:style-name="P14"/>
+      <text:h text:style-name="P20" text:outline-level="1">
         <text:bookmark-start text:name="__RefHeading___Toc3492_1212374330"/>
         Podsumowanie i wnioski
         <text:bookmark-end text:name="__RefHeading___Toc3492_1212374330"/>
       </text:h>
-      <text:p text:style-name="P23"/>
-      <text:p text:style-name="P23"/>
+      <text:p text:style-name="P15">Implementacja algorytmu 3DES działa prawidłowo.</text:p>
     </office:text>
   </office:body>
 </office:document-content>
@@ -460,10 +782,10 @@
   <office:meta>
     <meta:creation-date>2017-10-20T23:40:51.940000000</meta:creation-date>
     <meta:generator>LibreOffice/6.4.2.2$Windows_X86_64 LibreOffice_project/4e471d8c02c9c90f512f7f9ead8875b57fcb1ec3</meta:generator>
-    <dc:date>2020-04-06T18:39:38.415000000</dc:date>
-    <meta:editing-duration>PT1H14M2S</meta:editing-duration>
-    <meta:editing-cycles>15</meta:editing-cycles>
-    <meta:document-statistic meta:table-count="0" meta:image-count="0" meta:object-count="0" meta:page-count="3" meta:paragraph-count="20" meta:word-count="100" meta:character-count="659" meta:non-whitespace-character-count="585"/>
+    <dc:date>2020-04-10T15:11:52.802000000</dc:date>
+    <meta:editing-duration>PT7H8M34S</meta:editing-duration>
+    <meta:editing-cycles>44</meta:editing-cycles>
+    <meta:document-statistic meta:table-count="0" meta:image-count="7" meta:object-count="0" meta:page-count="7" meta:paragraph-count="41" meta:word-count="326" meta:character-count="2182" meta:non-whitespace-character-count="1905"/>
   </office:meta>
 </office:document-meta>
 </file>
@@ -472,25 +794,25 @@
 <office:document-settings xmlns:office="urn:oasis:names:tc:opendocument:xmlns:office:1.0" xmlns:ooo="http://openoffice.org/2004/office" xmlns:xlink="http://www.w3.org/1999/xlink" xmlns:config="urn:oasis:names:tc:opendocument:xmlns:config:1.0" office:version="1.2">
   <office:settings>
     <config:config-item-set config:name="ooo:view-settings">
-      <config:config-item config:name="ViewAreaTop" config:type="long">64685</config:config-item>
+      <config:config-item config:name="ViewAreaTop" config:type="long">138021</config:config-item>
       <config:config-item config:name="ViewAreaLeft" config:type="long">0</config:config-item>
-      <config:config-item config:name="ViewAreaWidth" config:type="long">39181</config:config-item>
-      <config:config-item config:name="ViewAreaHeight" config:type="long">16194</config:config-item>
+      <config:config-item config:name="ViewAreaWidth" config:type="long">46096</config:config-item>
+      <config:config-item config:name="ViewAreaHeight" config:type="long">20024</config:config-item>
       <config:config-item config:name="ShowRedlineChanges" config:type="boolean">true</config:config-item>
       <config:config-item config:name="InBrowseMode" config:type="boolean">false</config:config-item>
       <config:config-item-map-indexed config:name="Views">
         <config:config-item-map-entry>
           <config:config-item config:name="ViewId" config:type="string">view2</config:config-item>
-          <config:config-item config:name="ViewLeft" config:type="long">16219</config:config-item>
-          <config:config-item config:name="ViewTop" config:type="long">65832</config:config-item>
+          <config:config-item config:name="ViewLeft" config:type="long">27242</config:config-item>
+          <config:config-item config:name="ViewTop" config:type="long">147775</config:config-item>
           <config:config-item config:name="VisibleLeft" config:type="long">0</config:config-item>
-          <config:config-item config:name="VisibleTop" config:type="long">64685</config:config-item>
-          <config:config-item config:name="VisibleRight" config:type="long">39180</config:config-item>
-          <config:config-item config:name="VisibleBottom" config:type="long">80878</config:config-item>
+          <config:config-item config:name="VisibleTop" config:type="long">138021</config:config-item>
+          <config:config-item config:name="VisibleRight" config:type="long">46094</config:config-item>
+          <config:config-item config:name="VisibleBottom" config:type="long">158043</config:config-item>
           <config:config-item config:name="ZoomType" config:type="short">0</config:config-item>
           <config:config-item config:name="ViewLayoutColumns" config:type="short">1</config:config-item>
           <config:config-item config:name="ViewLayoutBookMode" config:type="boolean">false</config:config-item>
-          <config:config-item config:name="ZoomFactor" config:type="short">100</config:config-item>
+          <config:config-item config:name="ZoomFactor" config:type="short">85</config:config-item>
           <config:config-item config:name="IsSelectedFrame" config:type="boolean">false</config:config-item>
           <config:config-item config:name="AnchoredTextOverflowLegacy" config:type="boolean">false</config:config-item>
         </config:config-item-map-entry>
@@ -553,7 +875,7 @@
       <config:config-item config:name="UnxForceZeroExtLeading" config:type="boolean">false</config:config-item>
       <config:config-item config:name="UseOldPrinterMetrics" config:type="boolean">false</config:config-item>
       <config:config-item config:name="TabAtLeftIndentForParagraphsInList" config:type="boolean">false</config:config-item>
-      <config:config-item config:name="Rsid" config:type="int">1332471</config:config-item>
+      <config:config-item config:name="Rsid" config:type="int">3276465</config:config-item>
       <config:config-item config:name="EmbedOnlyUsedFonts" config:type="boolean">false</config:config-item>
       <config:config-item config:name="MsWordCompTrailingBlanks" config:type="boolean">false</config:config-item>
       <config:config-item config:name="MathBaselineAlignment" config:type="boolean">true</config:config-item>
@@ -695,6 +1017,7 @@
         </style:tab-stops>
       </style:paragraph-properties>
     </style:style>
+    <style:style style:name="Drawing" style:family="paragraph" style:parent-style-name="Caption" style:class="extra"/>
     <style:style style:name="Numbering_20_Symbols" style:display-name="Numbering Symbols" style:family="text"/>
     <style:style style:name="Internet_20_link" style:display-name="Internet link" style:family="text">
       <style:text-properties fo:color="#000080" fo:language="zxx" fo:country="none" style:text-underline-style="solid" style:text-underline-width="auto" style:text-underline-color="font-color" style:language-asian="zxx" style:country-asian="none" style:language-complex="zxx" style:country-complex="none"/>
@@ -702,6 +1025,9 @@
     <style:style style:name="Index_20_Link" style:display-name="Index Link" style:family="text"/>
     <style:style style:name="Graphics" style:family="graphic">
       <style:graphic-properties text:anchor-type="paragraph" svg:x="0cm" svg:y="0cm" style:wrap="dynamic" style:number-wrapped-paragraphs="no-limit" style:wrap-contour="false" style:vertical-pos="top" style:vertical-rel="paragraph" style:horizontal-pos="center" style:horizontal-rel="paragraph"/>
+    </style:style>
+    <style:style style:name="Frame" style:family="graphic">
+      <style:graphic-properties text:anchor-type="paragraph" svg:x="0cm" svg:y="0cm" fo:margin-left="0.201cm" fo:margin-right="0.201cm" fo:margin-top="0.201cm" fo:margin-bottom="0.201cm" style:wrap="parallel" style:number-wrapped-paragraphs="no-limit" style:wrap-contour="false" style:vertical-pos="top" style:vertical-rel="paragraph-content" style:horizontal-pos="center" style:horizontal-rel="paragraph-content" fo:padding="0.15cm" fo:border="0.06pt solid #000000"/>
     </style:style>
     <text:outline-style style:name="Outline">
       <text:outline-level-style text:level="1" text:style-name="Numbering_20_Symbols" style:num-suffix="." style:num-format="1">
@@ -767,7 +1093,7 @@
       </style:page-layout-properties>
       <style:header-style/>
       <style:footer-style>
-        <style:header-footer-properties fo:min-height="0.998cm" fo:margin-left="0cm" fo:margin-right="0cm" fo:margin-top="0.499cm" fo:background-color="transparent" style:dynamic-spacing="false" draw:fill="none"/>
+        <style:header-footer-properties fo:min-height="0.998cm" fo:margin-left="0cm" fo:margin-right="0cm" fo:margin-top="0.499cm" fo:background-color="transparent" style:dynamic-spacing="false" draw:fill="none" draw:fill-color="#729fcf"/>
       </style:footer-style>
     </style:page-layout>
   </office:automatic-styles>
@@ -775,7 +1101,7 @@
     <style:master-page style:name="Standard" style:page-layout-name="Mpm1">
       <style:footer>
         <text:p text:style-name="Footer">
-          <text:page-number text:select-page="current">3</text:page-number>
+          <text:page-number text:select-page="current">6</text:page-number>
         </text:p>
       </style:footer>
     </style:master-page>

</xml_diff>